<commit_message>
Exercice SQL / Requête
</commit_message>
<xml_diff>
--- a/SQL/Requête/requête.docx
+++ b/SQL/Requête/requête.docx
@@ -5,6 +5,42 @@
     <w:p>
       <w:pPr>
         <w:rPr>
+          <w:b/>
+          <w:bCs/>
+          <w:color w:val="FF0000"/>
+          <w:sz w:val="32"/>
+          <w:szCs w:val="32"/>
+          <w:lang w:val="en-GB"/>
+        </w:rPr>
+      </w:pPr>
+      <w:r>
+        <w:rPr>
+          <w:b/>
+          <w:bCs/>
+          <w:color w:val="FF0000"/>
+          <w:sz w:val="32"/>
+          <w:szCs w:val="32"/>
+          <w:lang w:val="en-GB"/>
+        </w:rPr>
+        <w:t xml:space="preserve">1er </w:t>
+      </w:r>
+      <w:proofErr w:type="spellStart"/>
+      <w:r>
+        <w:rPr>
+          <w:b/>
+          <w:bCs/>
+          <w:color w:val="FF0000"/>
+          <w:sz w:val="32"/>
+          <w:szCs w:val="32"/>
+          <w:lang w:val="en-GB"/>
+        </w:rPr>
+        <w:t>partie</w:t>
+      </w:r>
+      <w:proofErr w:type="spellEnd"/>
+    </w:p>
+    <w:p>
+      <w:pPr>
+        <w:rPr>
           <w:lang w:val="en-GB"/>
         </w:rPr>
       </w:pPr>
@@ -319,6 +355,7 @@
         <w:rPr>
           <w:lang w:val="en-GB"/>
         </w:rPr>
+        <w:lastRenderedPageBreak/>
         <w:t>14/   SELECT DISTINCT DNAME, SUM(</w:t>
       </w:r>
       <w:proofErr w:type="spellStart"/>
@@ -360,387 +397,707 @@
         <w:rPr>
           <w:lang w:val="en-GB"/>
         </w:rPr>
+        <w:t xml:space="preserve">SELECT DISTINCT job, </w:t>
+      </w:r>
+      <w:proofErr w:type="spellStart"/>
+      <w:r>
+        <w:rPr>
+          <w:lang w:val="en-GB"/>
+        </w:rPr>
+        <w:t>avg</w:t>
+      </w:r>
+      <w:proofErr w:type="spellEnd"/>
+      <w:r>
+        <w:rPr>
+          <w:lang w:val="en-GB"/>
+        </w:rPr>
+        <w:t>(</w:t>
+      </w:r>
+      <w:proofErr w:type="spellStart"/>
+      <w:r>
+        <w:rPr>
+          <w:lang w:val="en-GB"/>
+        </w:rPr>
+        <w:t>sal</w:t>
+      </w:r>
+      <w:proofErr w:type="spellEnd"/>
+      <w:r>
+        <w:rPr>
+          <w:lang w:val="en-GB"/>
+        </w:rPr>
+        <w:t xml:space="preserve">) as </w:t>
+      </w:r>
+      <w:proofErr w:type="spellStart"/>
+      <w:r>
+        <w:rPr>
+          <w:lang w:val="en-GB"/>
+        </w:rPr>
+        <w:t>salaireMoyen</w:t>
+      </w:r>
+      <w:proofErr w:type="spellEnd"/>
+      <w:r>
+        <w:rPr>
+          <w:lang w:val="en-GB"/>
+        </w:rPr>
+        <w:t xml:space="preserve"> FROM EMP INNER JOIN DEPT ON DEPT.DEPTNO=EMP.DEPTNO GROUP BY JOB ;</w:t>
+      </w:r>
+    </w:p>
+    <w:p>
+      <w:pPr>
+        <w:rPr>
+          <w:lang w:val="en-GB"/>
+        </w:rPr>
+      </w:pPr>
+    </w:p>
+    <w:p>
+      <w:pPr>
+        <w:rPr>
+          <w:lang w:val="en-GB"/>
+        </w:rPr>
+      </w:pPr>
+      <w:r>
+        <w:rPr>
+          <w:lang w:val="en-GB"/>
+        </w:rPr>
+        <w:t>16/  SELECT ENAME, DNAME,SAL FROM EMP INNER JOIN DEPT ON DEPT.DEPTNO=EMP.DEPTNO WHERE JOB=(SELECT JOB FROM EMP WHERE ENAME LIKE 'JONES') ;</w:t>
+      </w:r>
+    </w:p>
+    <w:p>
+      <w:pPr>
+        <w:rPr>
+          <w:lang w:val="en-GB"/>
+        </w:rPr>
+      </w:pPr>
+    </w:p>
+    <w:p>
+      <w:pPr>
+        <w:rPr>
+          <w:lang w:val="en-GB"/>
+        </w:rPr>
+      </w:pPr>
+      <w:r>
+        <w:rPr>
+          <w:lang w:val="en-GB"/>
+        </w:rPr>
+        <w:t>17/  SELECT ENAME, SAL FROM EMP WHERE SAL &gt; (SELECT AVG(SAL) FROM EMP) ;</w:t>
+      </w:r>
+    </w:p>
+    <w:p>
+      <w:pPr>
+        <w:rPr>
+          <w:lang w:val="en-GB"/>
+        </w:rPr>
+      </w:pPr>
+    </w:p>
+    <w:p>
+      <w:pPr>
+        <w:rPr>
+          <w:lang w:val="en-GB"/>
+        </w:rPr>
+      </w:pPr>
+      <w:r>
+        <w:rPr>
+          <w:lang w:val="en-GB"/>
+        </w:rPr>
+        <w:t>18/</w:t>
+      </w:r>
+    </w:p>
+    <w:p>
+      <w:pPr>
+        <w:rPr>
+          <w:lang w:val="en-GB"/>
+        </w:rPr>
+      </w:pPr>
+      <w:r>
+        <w:rPr>
+          <w:lang w:val="en-GB"/>
+        </w:rPr>
+        <w:t>CREATE TABLE PROJET (</w:t>
+      </w:r>
+    </w:p>
+    <w:p>
+      <w:pPr>
+        <w:rPr>
+          <w:lang w:val="en-GB"/>
+        </w:rPr>
+      </w:pPr>
+      <w:r>
+        <w:rPr>
+          <w:lang w:val="en-GB"/>
+        </w:rPr>
+        <w:t xml:space="preserve">    NUMPROJET TINYINT(3) PRIMARY KEY ,</w:t>
+      </w:r>
+    </w:p>
+    <w:p>
+      <w:pPr>
+        <w:rPr>
+          <w:lang w:val="en-GB"/>
+        </w:rPr>
+      </w:pPr>
+      <w:r>
+        <w:rPr>
+          <w:lang w:val="en-GB"/>
+        </w:rPr>
+        <w:t xml:space="preserve">    NOMPROJET VARCHAR(5) ,</w:t>
+      </w:r>
+    </w:p>
+    <w:p>
+      <w:pPr>
+        <w:rPr>
+          <w:lang w:val="en-GB"/>
+        </w:rPr>
+      </w:pPr>
+      <w:r>
+        <w:rPr>
+          <w:lang w:val="en-GB"/>
+        </w:rPr>
+        <w:t xml:space="preserve">    BUDGET INT </w:t>
+      </w:r>
+    </w:p>
+    <w:p>
+      <w:pPr>
+        <w:rPr>
+          <w:lang w:val="en-GB"/>
+        </w:rPr>
+      </w:pPr>
+      <w:r>
+        <w:rPr>
+          <w:lang w:val="en-GB"/>
+        </w:rPr>
+        <w:t xml:space="preserve">    )</w:t>
+      </w:r>
+    </w:p>
+    <w:p>
+      <w:pPr>
+        <w:rPr>
+          <w:lang w:val="en-GB"/>
+        </w:rPr>
+      </w:pPr>
+      <w:r>
+        <w:rPr>
+          <w:lang w:val="en-GB"/>
+        </w:rPr>
+        <w:t>INSERT INTO `</w:t>
+      </w:r>
+      <w:proofErr w:type="spellStart"/>
+      <w:r>
+        <w:rPr>
+          <w:lang w:val="en-GB"/>
+        </w:rPr>
+        <w:t>projet</w:t>
+      </w:r>
+      <w:proofErr w:type="spellEnd"/>
+      <w:r>
+        <w:rPr>
+          <w:lang w:val="en-GB"/>
+        </w:rPr>
+        <w:t>`(`NUMPROJET`, `NOMPROJET`, `BUDGET`) VALUES (101,'ALPHA',96000),(102,'BETA',82000),(103,'GAMMA',15000)</w:t>
+      </w:r>
+    </w:p>
+    <w:p>
+      <w:pPr>
+        <w:rPr>
+          <w:lang w:val="en-GB"/>
+        </w:rPr>
+      </w:pPr>
+    </w:p>
+    <w:p>
+      <w:pPr>
+        <w:rPr>
+          <w:lang w:val="en-GB"/>
+        </w:rPr>
+      </w:pPr>
+      <w:r>
+        <w:rPr>
+          <w:lang w:val="en-GB"/>
+        </w:rPr>
+        <w:t>19/</w:t>
+      </w:r>
+    </w:p>
+    <w:p>
+      <w:pPr>
+        <w:rPr>
+          <w:lang w:val="en-GB"/>
+        </w:rPr>
+      </w:pPr>
+      <w:r>
+        <w:rPr>
+          <w:lang w:val="en-GB"/>
+        </w:rPr>
+        <w:t>ALTER TABLE</w:t>
+      </w:r>
+    </w:p>
+    <w:p>
+      <w:pPr>
+        <w:rPr>
+          <w:lang w:val="en-GB"/>
+        </w:rPr>
+      </w:pPr>
+      <w:r>
+        <w:rPr>
+          <w:lang w:val="en-GB"/>
+        </w:rPr>
+        <w:t xml:space="preserve">    EMP ADD NUMPROJET TINYINT(3),</w:t>
+      </w:r>
+    </w:p>
+    <w:p>
+      <w:pPr>
+        <w:rPr>
+          <w:lang w:val="en-GB"/>
+        </w:rPr>
+      </w:pPr>
+      <w:r>
+        <w:rPr>
+          <w:lang w:val="en-GB"/>
+        </w:rPr>
+        <w:t xml:space="preserve">   ADD CONSTRAINT FK_NUMPROJET FOREIGN KEY (NUMPROJET) REFERENCES PROJET (NUMPROJET) ;</w:t>
+      </w:r>
+    </w:p>
+    <w:p>
+      <w:pPr>
+        <w:rPr>
+          <w:lang w:val="en-GB"/>
+        </w:rPr>
+      </w:pPr>
+      <w:r>
+        <w:rPr>
+          <w:lang w:val="en-GB"/>
+        </w:rPr>
+        <w:t>UPDATE EMP SET NUMPROJET=101 WHERE DEPTNO=30 ;</w:t>
+      </w:r>
+    </w:p>
+    <w:p>
+      <w:pPr>
+        <w:rPr>
+          <w:lang w:val="en-GB"/>
+        </w:rPr>
+      </w:pPr>
+      <w:r>
+        <w:rPr>
+          <w:lang w:val="en-GB"/>
+        </w:rPr>
+        <w:t>UPDATE EMP SET NUMPROJET=102 WHERE DEPTNO !=30</w:t>
+      </w:r>
+    </w:p>
+    <w:p>
+      <w:pPr>
+        <w:rPr>
+          <w:lang w:val="en-GB"/>
+        </w:rPr>
+      </w:pPr>
+    </w:p>
+    <w:p>
+      <w:pPr>
+        <w:rPr>
+          <w:lang w:val="en-GB"/>
+        </w:rPr>
+      </w:pPr>
+      <w:r>
+        <w:rPr>
+          <w:lang w:val="en-GB"/>
+        </w:rPr>
+        <w:t xml:space="preserve">20/ </w:t>
+      </w:r>
+    </w:p>
+    <w:p>
+      <w:pPr>
+        <w:rPr>
+          <w:lang w:val="en-GB"/>
+        </w:rPr>
+      </w:pPr>
+      <w:r>
+        <w:rPr>
+          <w:lang w:val="en-GB"/>
+        </w:rPr>
+        <w:t xml:space="preserve">CREATE VIEW EMPLOYE </w:t>
+      </w:r>
+    </w:p>
+    <w:p>
+      <w:pPr>
+        <w:rPr>
+          <w:lang w:val="en-GB"/>
+        </w:rPr>
+      </w:pPr>
+      <w:r>
+        <w:rPr>
+          <w:lang w:val="en-GB"/>
+        </w:rPr>
+        <w:t>AS SELECT ENAME,JOB,DNAME,NOMPROJET</w:t>
+      </w:r>
+    </w:p>
+    <w:p>
+      <w:pPr>
+        <w:rPr>
+          <w:lang w:val="en-GB"/>
+        </w:rPr>
+      </w:pPr>
+      <w:r>
+        <w:rPr>
+          <w:lang w:val="en-GB"/>
+        </w:rPr>
+        <w:t>FROM EMP INNER JOIN DEPT ON DEPT.DEPTNO=EMP.DEPTNO INNER JOIN PROJET ON EMP.NUMPROJET=</w:t>
+      </w:r>
+      <w:proofErr w:type="spellStart"/>
+      <w:r>
+        <w:rPr>
+          <w:lang w:val="en-GB"/>
+        </w:rPr>
+        <w:t>projet.NUMPROJET</w:t>
+      </w:r>
+      <w:proofErr w:type="spellEnd"/>
+    </w:p>
+    <w:p>
+      <w:pPr>
+        <w:rPr>
+          <w:lang w:val="en-GB"/>
+        </w:rPr>
+      </w:pPr>
+    </w:p>
+    <w:p>
+      <w:pPr>
+        <w:rPr>
+          <w:lang w:val="en-GB"/>
+        </w:rPr>
+      </w:pPr>
+      <w:r>
+        <w:rPr>
+          <w:lang w:val="en-GB"/>
+        </w:rPr>
         <w:lastRenderedPageBreak/>
-        <w:t xml:space="preserve">SELECT DISTINCT job, </w:t>
+        <w:t>21/  SELECT ENAME,JOB,DNAME,NOMPROJET FROM EMPLOYE ORDER BY DNAME,NOMPROJET</w:t>
+      </w:r>
+    </w:p>
+    <w:p>
+      <w:pPr>
+        <w:rPr>
+          <w:lang w:val="en-GB"/>
+        </w:rPr>
+      </w:pPr>
+      <w:r>
+        <w:rPr>
+          <w:lang w:val="en-GB"/>
+        </w:rPr>
+        <w:t>22/  SELECT ENAME,JOB, NOMPROJET FROM EMPLOYE WHERE JOB='MANAGER'</w:t>
+      </w:r>
+    </w:p>
+    <w:p>
+      <w:pPr>
+        <w:rPr>
+          <w:lang w:val="en-GB"/>
+        </w:rPr>
+      </w:pPr>
+    </w:p>
+    <w:p>
+      <w:pPr>
+        <w:rPr>
+          <w:b/>
+          <w:bCs/>
+          <w:color w:val="FF0000"/>
+          <w:sz w:val="32"/>
+          <w:szCs w:val="32"/>
+          <w:lang w:val="en-GB"/>
+        </w:rPr>
+      </w:pPr>
+      <w:r>
+        <w:rPr>
+          <w:b/>
+          <w:bCs/>
+          <w:color w:val="FF0000"/>
+          <w:sz w:val="32"/>
+          <w:szCs w:val="32"/>
+          <w:lang w:val="en-GB"/>
+        </w:rPr>
+        <w:t xml:space="preserve">2eme </w:t>
       </w:r>
       <w:proofErr w:type="spellStart"/>
       <w:r>
         <w:rPr>
-          <w:lang w:val="en-GB"/>
-        </w:rPr>
-        <w:t>avg</w:t>
+          <w:b/>
+          <w:bCs/>
+          <w:color w:val="FF0000"/>
+          <w:sz w:val="32"/>
+          <w:szCs w:val="32"/>
+          <w:lang w:val="en-GB"/>
+        </w:rPr>
+        <w:t>partie</w:t>
       </w:r>
       <w:proofErr w:type="spellEnd"/>
-      <w:r>
-        <w:rPr>
-          <w:lang w:val="en-GB"/>
-        </w:rPr>
-        <w:t>(</w:t>
-      </w:r>
-      <w:proofErr w:type="spellStart"/>
-      <w:r>
-        <w:rPr>
-          <w:lang w:val="en-GB"/>
-        </w:rPr>
-        <w:t>sal</w:t>
-      </w:r>
-      <w:proofErr w:type="spellEnd"/>
-      <w:r>
-        <w:rPr>
-          <w:lang w:val="en-GB"/>
-        </w:rPr>
-        <w:t xml:space="preserve">) as </w:t>
-      </w:r>
-      <w:proofErr w:type="spellStart"/>
-      <w:r>
-        <w:rPr>
-          <w:lang w:val="en-GB"/>
-        </w:rPr>
-        <w:t>salaireMoyen</w:t>
-      </w:r>
-      <w:proofErr w:type="spellEnd"/>
-      <w:r>
-        <w:rPr>
-          <w:lang w:val="en-GB"/>
-        </w:rPr>
-        <w:t xml:space="preserve"> FROM EMP INNER JOIN DEPT ON DEPT.DEPTNO=EMP.DEPTNO GROUP BY JOB ;</w:t>
-      </w:r>
-    </w:p>
-    <w:p>
-      <w:pPr>
-        <w:rPr>
-          <w:lang w:val="en-GB"/>
-        </w:rPr>
-      </w:pPr>
-    </w:p>
-    <w:p>
-      <w:pPr>
-        <w:rPr>
-          <w:lang w:val="en-GB"/>
-        </w:rPr>
-      </w:pPr>
-      <w:r>
-        <w:rPr>
-          <w:lang w:val="en-GB"/>
-        </w:rPr>
-        <w:t>16/  SELECT ENAME, DNAME,SAL FROM EMP INNER JOIN DEPT ON DEPT.DEPTNO=EMP.DEPTNO WHERE JOB=(SELECT JOB FROM EMP WHERE ENAME LIKE 'JONES') ;</w:t>
-      </w:r>
-    </w:p>
-    <w:p>
-      <w:pPr>
-        <w:rPr>
-          <w:lang w:val="en-GB"/>
-        </w:rPr>
-      </w:pPr>
-    </w:p>
-    <w:p>
-      <w:pPr>
-        <w:rPr>
-          <w:lang w:val="en-GB"/>
-        </w:rPr>
-      </w:pPr>
-      <w:r>
-        <w:rPr>
-          <w:lang w:val="en-GB"/>
-        </w:rPr>
-        <w:t>17/  SELECT ENAME, SAL FROM EMP WHERE SAL &gt; (SELECT AVG(SAL) FROM EMP) ;</w:t>
-      </w:r>
-    </w:p>
-    <w:p>
-      <w:pPr>
-        <w:rPr>
-          <w:lang w:val="en-GB"/>
-        </w:rPr>
-      </w:pPr>
-    </w:p>
-    <w:p>
-      <w:pPr>
-        <w:rPr>
-          <w:lang w:val="en-GB"/>
-        </w:rPr>
-      </w:pPr>
-      <w:r>
-        <w:rPr>
-          <w:lang w:val="en-GB"/>
-        </w:rPr>
-        <w:t>18/</w:t>
-      </w:r>
-    </w:p>
-    <w:p>
-      <w:pPr>
-        <w:rPr>
-          <w:lang w:val="en-GB"/>
-        </w:rPr>
-      </w:pPr>
-      <w:r>
-        <w:rPr>
-          <w:lang w:val="en-GB"/>
-        </w:rPr>
-        <w:t>CREATE TABLE PROJET (</w:t>
-      </w:r>
-    </w:p>
-    <w:p>
-      <w:pPr>
-        <w:rPr>
-          <w:lang w:val="en-GB"/>
-        </w:rPr>
-      </w:pPr>
-      <w:r>
-        <w:rPr>
-          <w:lang w:val="en-GB"/>
-        </w:rPr>
-        <w:t xml:space="preserve">    NUMPROJET TINYINT(3) PRIMARY KEY ,</w:t>
-      </w:r>
-    </w:p>
-    <w:p>
-      <w:pPr>
-        <w:rPr>
-          <w:lang w:val="en-GB"/>
-        </w:rPr>
-      </w:pPr>
-      <w:r>
-        <w:rPr>
-          <w:lang w:val="en-GB"/>
-        </w:rPr>
-        <w:t xml:space="preserve">    NOMPROJET VARCHAR(5) ,</w:t>
-      </w:r>
-    </w:p>
-    <w:p>
-      <w:pPr>
-        <w:rPr>
-          <w:lang w:val="en-GB"/>
-        </w:rPr>
-      </w:pPr>
-      <w:r>
-        <w:rPr>
-          <w:lang w:val="en-GB"/>
-        </w:rPr>
-        <w:t xml:space="preserve">    BUDGET INT </w:t>
-      </w:r>
-    </w:p>
-    <w:p>
-      <w:pPr>
-        <w:rPr>
-          <w:lang w:val="en-GB"/>
-        </w:rPr>
-      </w:pPr>
-      <w:r>
-        <w:rPr>
-          <w:lang w:val="en-GB"/>
-        </w:rPr>
-        <w:t xml:space="preserve">    )</w:t>
-      </w:r>
-    </w:p>
-    <w:p>
-      <w:pPr>
-        <w:rPr>
-          <w:lang w:val="en-GB"/>
-        </w:rPr>
-      </w:pPr>
-      <w:r>
-        <w:rPr>
-          <w:lang w:val="en-GB"/>
-        </w:rPr>
-        <w:t>INSERT INTO `</w:t>
-      </w:r>
-      <w:proofErr w:type="spellStart"/>
-      <w:r>
-        <w:rPr>
-          <w:lang w:val="en-GB"/>
-        </w:rPr>
-        <w:t>projet</w:t>
-      </w:r>
-      <w:proofErr w:type="spellEnd"/>
-      <w:r>
-        <w:rPr>
-          <w:lang w:val="en-GB"/>
-        </w:rPr>
-        <w:t>`(`NUMPROJET`, `NOMPROJET`, `BUDGET`) VALUES (101,'ALPHA',96000),(102,'BETA',82000),(103,'GAMMA',15000)</w:t>
-      </w:r>
-    </w:p>
-    <w:p>
-      <w:pPr>
-        <w:rPr>
-          <w:lang w:val="en-GB"/>
-        </w:rPr>
-      </w:pPr>
-    </w:p>
-    <w:p>
-      <w:pPr>
-        <w:rPr>
-          <w:lang w:val="en-GB"/>
-        </w:rPr>
-      </w:pPr>
-      <w:r>
-        <w:rPr>
-          <w:lang w:val="en-GB"/>
-        </w:rPr>
-        <w:t>19/</w:t>
-      </w:r>
-    </w:p>
-    <w:p>
-      <w:pPr>
-        <w:rPr>
-          <w:lang w:val="en-GB"/>
-        </w:rPr>
-      </w:pPr>
-      <w:r>
-        <w:rPr>
-          <w:lang w:val="en-GB"/>
-        </w:rPr>
-        <w:t>ALTER TABLE</w:t>
-      </w:r>
-    </w:p>
-    <w:p>
-      <w:pPr>
-        <w:rPr>
-          <w:lang w:val="en-GB"/>
-        </w:rPr>
-      </w:pPr>
-      <w:r>
-        <w:rPr>
-          <w:lang w:val="en-GB"/>
-        </w:rPr>
-        <w:t xml:space="preserve">    EMP ADD NUMPROJET TINYINT(3),</w:t>
-      </w:r>
-    </w:p>
-    <w:p>
-      <w:pPr>
-        <w:rPr>
-          <w:lang w:val="en-GB"/>
-        </w:rPr>
-      </w:pPr>
-      <w:r>
-        <w:rPr>
-          <w:lang w:val="en-GB"/>
-        </w:rPr>
-        <w:t xml:space="preserve">   ADD CONSTRAINT FK_NUMPROJET FOREIGN KEY (NUMPROJET) REFERENCES PROJET (NUMPROJET) ;</w:t>
-      </w:r>
-    </w:p>
-    <w:p>
-      <w:pPr>
-        <w:rPr>
-          <w:lang w:val="en-GB"/>
-        </w:rPr>
-      </w:pPr>
-      <w:r>
-        <w:rPr>
-          <w:lang w:val="en-GB"/>
-        </w:rPr>
-        <w:t>UPDATE EMP SET NUMPROJET=101 WHERE DEPTNO=30 ;</w:t>
-      </w:r>
-    </w:p>
-    <w:p>
-      <w:pPr>
-        <w:rPr>
-          <w:lang w:val="en-GB"/>
-        </w:rPr>
-      </w:pPr>
-      <w:r>
-        <w:rPr>
-          <w:lang w:val="en-GB"/>
-        </w:rPr>
-        <w:t>UPDATE EMP SET NUMPROJET=102 WHERE DEPTNO !=30</w:t>
-      </w:r>
-    </w:p>
-    <w:p>
-      <w:pPr>
-        <w:rPr>
-          <w:lang w:val="en-GB"/>
-        </w:rPr>
-      </w:pPr>
-    </w:p>
-    <w:p>
-      <w:pPr>
-        <w:rPr>
-          <w:lang w:val="en-GB"/>
-        </w:rPr>
-      </w:pPr>
-      <w:r>
-        <w:rPr>
-          <w:lang w:val="en-GB"/>
-        </w:rPr>
-        <w:t xml:space="preserve">20/ </w:t>
-      </w:r>
-    </w:p>
-    <w:p>
-      <w:pPr>
-        <w:rPr>
-          <w:lang w:val="en-GB"/>
-        </w:rPr>
-      </w:pPr>
-      <w:r>
-        <w:rPr>
-          <w:lang w:val="en-GB"/>
-        </w:rPr>
-        <w:t xml:space="preserve">CREATE VIEW EMPLOYE </w:t>
-      </w:r>
-    </w:p>
-    <w:p>
-      <w:pPr>
-        <w:rPr>
-          <w:lang w:val="en-GB"/>
-        </w:rPr>
-      </w:pPr>
-      <w:r>
-        <w:rPr>
-          <w:lang w:val="en-GB"/>
-        </w:rPr>
-        <w:t>AS SELECT ENAME,JOB,DNAME,NOMPROJET</w:t>
-      </w:r>
-    </w:p>
-    <w:p>
-      <w:pPr>
-        <w:rPr>
-          <w:lang w:val="en-GB"/>
-        </w:rPr>
-      </w:pPr>
-      <w:r>
-        <w:rPr>
-          <w:lang w:val="en-GB"/>
-        </w:rPr>
-        <w:t>FROM EMP INNER JOIN DEPT ON DEPT.DEPTNO=EMP.DEPTNO INNER JOIN PROJET ON EMP.NUMPROJET=</w:t>
-      </w:r>
-      <w:proofErr w:type="spellStart"/>
-      <w:r>
-        <w:rPr>
-          <w:lang w:val="en-GB"/>
-        </w:rPr>
-        <w:t>projet.NUMPROJET</w:t>
-      </w:r>
-      <w:proofErr w:type="spellEnd"/>
-    </w:p>
-    <w:p>
-      <w:pPr>
-        <w:rPr>
-          <w:lang w:val="en-GB"/>
-        </w:rPr>
-      </w:pPr>
-    </w:p>
-    <w:p>
-      <w:pPr>
-        <w:rPr>
-          <w:lang w:val="en-GB"/>
-        </w:rPr>
-      </w:pPr>
-      <w:r>
-        <w:rPr>
-          <w:lang w:val="en-GB"/>
-        </w:rPr>
-        <w:t>21/  SELECT ENAME,JOB,DNAME,NOMPROJET FROM EMPLOYE ORDER BY DNAME,NOMPROJET</w:t>
-      </w:r>
-    </w:p>
-    <w:p>
-      <w:pPr>
-        <w:rPr>
-          <w:lang w:val="en-GB"/>
-        </w:rPr>
-      </w:pPr>
-      <w:r>
-        <w:rPr>
-          <w:lang w:val="en-GB"/>
-        </w:rPr>
-        <w:t>22/  SELECT ENAME,JOB, NOMPROJET FROM EMPLOYE WHERE JOB='MANAGER'</w:t>
+    </w:p>
+    <w:p>
+      <w:pPr>
+        <w:rPr>
+          <w:lang w:val="en-GB"/>
+        </w:rPr>
+      </w:pPr>
+      <w:r>
+        <w:rPr>
+          <w:lang w:val="en-GB"/>
+        </w:rPr>
+        <w:t xml:space="preserve">1/ </w:t>
+      </w:r>
+      <w:r>
+        <w:rPr>
+          <w:lang w:val="en-GB"/>
+        </w:rPr>
+        <w:t>SELECT * FROM EMP WHERE DEPTNO=20 OR DEPTNO=30</w:t>
+      </w:r>
+    </w:p>
+    <w:p>
+      <w:pPr>
+        <w:rPr>
+          <w:lang w:val="en-GB"/>
+        </w:rPr>
+      </w:pPr>
+      <w:r>
+        <w:rPr>
+          <w:lang w:val="en-GB"/>
+        </w:rPr>
+        <w:t>2/</w:t>
+      </w:r>
+      <w:r>
+        <w:rPr>
+          <w:lang w:val="en-GB"/>
+        </w:rPr>
+        <w:t xml:space="preserve"> </w:t>
+      </w:r>
+      <w:r>
+        <w:rPr>
+          <w:lang w:val="en-GB"/>
+        </w:rPr>
+        <w:t>SELECT * FROM EMP WHERE HIREDATE&lt;'1982-01-01'AND HIREDATE&gt;'1980-12-31' AND JOB!='MANAGER'</w:t>
+      </w:r>
+    </w:p>
+    <w:p>
+      <w:pPr>
+        <w:rPr>
+          <w:lang w:val="en-GB"/>
+        </w:rPr>
+      </w:pPr>
+      <w:r>
+        <w:rPr>
+          <w:lang w:val="en-GB"/>
+        </w:rPr>
+        <w:t>3/</w:t>
+      </w:r>
+      <w:r>
+        <w:rPr>
+          <w:lang w:val="en-GB"/>
+        </w:rPr>
+        <w:t xml:space="preserve"> </w:t>
+      </w:r>
+      <w:r>
+        <w:rPr>
+          <w:lang w:val="en-GB"/>
+        </w:rPr>
+        <w:t>SELECT * FROM EMP WHERE COMM&gt;0</w:t>
+      </w:r>
+    </w:p>
+    <w:p>
+      <w:pPr>
+        <w:rPr>
+          <w:lang w:val="en-GB"/>
+        </w:rPr>
+      </w:pPr>
+      <w:r>
+        <w:rPr>
+          <w:lang w:val="en-GB"/>
+        </w:rPr>
+        <w:t>4/</w:t>
+      </w:r>
+      <w:r>
+        <w:rPr>
+          <w:lang w:val="en-GB"/>
+        </w:rPr>
+        <w:t xml:space="preserve"> </w:t>
+      </w:r>
+      <w:r>
+        <w:rPr>
+          <w:lang w:val="en-GB"/>
+        </w:rPr>
+        <w:t>SELECT ENAME,DEPTNO,JOB,HIREDATE FROM EMP ORDER BY DEPTNO,JOB,HIREDATE DESC</w:t>
+      </w:r>
+    </w:p>
+    <w:p>
+      <w:pPr>
+        <w:rPr>
+          <w:lang w:val="en-GB"/>
+        </w:rPr>
+      </w:pPr>
+      <w:r>
+        <w:rPr>
+          <w:lang w:val="en-GB"/>
+        </w:rPr>
+        <w:t xml:space="preserve">5/ </w:t>
+      </w:r>
+      <w:r>
+        <w:rPr>
+          <w:lang w:val="en-GB"/>
+        </w:rPr>
+        <w:t>SELECT * FROM EMP INNER JOIN DEPT ON DEPT.DEPTNO=EMP.DEPTNO WHERE LOC='DALLAS'</w:t>
+      </w:r>
+    </w:p>
+    <w:p>
+      <w:pPr>
+        <w:rPr>
+          <w:lang w:val="en-GB"/>
+        </w:rPr>
+      </w:pPr>
+      <w:r>
+        <w:rPr>
+          <w:lang w:val="en-GB"/>
+        </w:rPr>
+        <w:t xml:space="preserve">6/ </w:t>
+      </w:r>
+    </w:p>
+    <w:p>
+      <w:pPr>
+        <w:rPr>
+          <w:lang w:val="en-GB"/>
+        </w:rPr>
+      </w:pPr>
+      <w:r>
+        <w:rPr>
+          <w:lang w:val="en-GB"/>
+        </w:rPr>
+        <w:t>7/</w:t>
+      </w:r>
+      <w:r>
+        <w:rPr>
+          <w:lang w:val="en-GB"/>
+        </w:rPr>
+        <w:t xml:space="preserve"> </w:t>
+      </w:r>
+      <w:r>
+        <w:rPr>
+          <w:lang w:val="en-GB"/>
+        </w:rPr>
+        <w:t>SELECT * FROM EMP WHERE JOB!='MANAGER' AND JOB!='PRESIDENT'</w:t>
+      </w:r>
+    </w:p>
+    <w:p>
+      <w:pPr>
+        <w:rPr>
+          <w:lang w:val="en-GB"/>
+        </w:rPr>
+      </w:pPr>
+      <w:r>
+        <w:rPr>
+          <w:lang w:val="en-GB"/>
+        </w:rPr>
+        <w:t>8/</w:t>
+      </w:r>
+      <w:r>
+        <w:rPr>
+          <w:lang w:val="en-GB"/>
+        </w:rPr>
+        <w:t xml:space="preserve"> </w:t>
+      </w:r>
+      <w:r>
+        <w:rPr>
+          <w:lang w:val="en-GB"/>
+        </w:rPr>
+        <w:t>SELECT ENAME,HIREDATE FROM EMP WHERE HIREDATE&lt;'1981-05-01'</w:t>
+      </w:r>
+    </w:p>
+    <w:p>
+      <w:pPr>
+        <w:rPr>
+          <w:lang w:val="en-GB"/>
+        </w:rPr>
+      </w:pPr>
+      <w:r>
+        <w:rPr>
+          <w:lang w:val="en-GB"/>
+        </w:rPr>
+        <w:t>9/</w:t>
+      </w:r>
+      <w:r>
+        <w:rPr>
+          <w:lang w:val="en-GB"/>
+        </w:rPr>
+        <w:t xml:space="preserve"> </w:t>
+      </w:r>
+      <w:r>
+        <w:rPr>
+          <w:lang w:val="en-GB"/>
+        </w:rPr>
+        <w:t>SELECT * FROM EMP WHERE HIREDATE='1981-12-03'</w:t>
+      </w:r>
+    </w:p>
+    <w:p>
+      <w:pPr>
+        <w:rPr>
+          <w:lang w:val="en-GB"/>
+        </w:rPr>
+      </w:pPr>
+      <w:r>
+        <w:rPr>
+          <w:lang w:val="en-GB"/>
+        </w:rPr>
+        <w:t>10/</w:t>
+      </w:r>
+      <w:r>
+        <w:rPr>
+          <w:lang w:val="en-GB"/>
+        </w:rPr>
+        <w:t xml:space="preserve"> </w:t>
+      </w:r>
+      <w:r>
+        <w:rPr>
+          <w:lang w:val="en-GB"/>
+        </w:rPr>
+        <w:t>SELECT * FROM EMP WHERE MGR=7839</w:t>
+      </w:r>
+    </w:p>
+    <w:p>
+      <w:pPr>
+        <w:rPr>
+          <w:lang w:val="en-GB"/>
+        </w:rPr>
+      </w:pPr>
+      <w:r>
+        <w:rPr>
+          <w:lang w:val="en-GB"/>
+        </w:rPr>
+        <w:t>11/</w:t>
+      </w:r>
+      <w:r>
+        <w:rPr>
+          <w:lang w:val="en-GB"/>
+        </w:rPr>
+        <w:t xml:space="preserve"> </w:t>
+      </w:r>
+      <w:r>
+        <w:rPr>
+          <w:lang w:val="en-GB"/>
+        </w:rPr>
+        <w:t>SELECT * FROM EMP WHERE JOB='SALESMAN' AND MGR=7698</w:t>
+      </w:r>
+    </w:p>
+    <w:p>
+      <w:pPr>
+        <w:rPr>
+          <w:lang w:val="en-GB"/>
+        </w:rPr>
+      </w:pPr>
+      <w:r>
+        <w:rPr>
+          <w:lang w:val="en-GB"/>
+        </w:rPr>
+        <w:t>12/</w:t>
+      </w:r>
+    </w:p>
+    <w:p>
+      <w:pPr>
+        <w:rPr>
+          <w:lang w:val="en-GB"/>
+        </w:rPr>
+      </w:pPr>
+      <w:r>
+        <w:rPr>
+          <w:lang w:val="en-GB"/>
+        </w:rPr>
+        <w:t>13/</w:t>
       </w:r>
     </w:p>
     <w:sectPr>

</xml_diff>